<commit_message>
wrapping up the project soon
</commit_message>
<xml_diff>
--- a/Week 5 Coding Assignment.docx
+++ b/Week 5 Coding Assignment.docx
@@ -871,14 +871,38 @@
         </w:rPr>
         <w:t>URL to GitHub Repository:</w:t>
       </w:r>
+      <w:r>
+        <w:rPr>
+          <w:b/>
+          <w:szCs w:val="24"/>
+        </w:rPr>
+        <w:t xml:space="preserve"> </w:t>
+      </w:r>
+      <w:hyperlink r:id="rId7" w:history="1">
+        <w:r>
+          <w:rPr>
+            <w:rStyle w:val="Hyperlink"/>
+            <w:bCs/>
+            <w:szCs w:val="24"/>
+          </w:rPr>
+          <w:t>https://github.com/jamesaiello42/Intro-to-Java-Week-5-Coding-Assignment</w:t>
+        </w:r>
+      </w:hyperlink>
+      <w:r>
+        <w:rPr>
+          <w:bCs/>
+          <w:szCs w:val="24"/>
+        </w:rPr>
+        <w:t xml:space="preserve"> </w:t>
+      </w:r>
     </w:p>
     <w:sectPr>
-      <w:headerReference w:type="even" r:id="rId7"/>
-      <w:headerReference w:type="default" r:id="rId8"/>
-      <w:footerReference w:type="even" r:id="rId9"/>
-      <w:footerReference w:type="default" r:id="rId10"/>
-      <w:headerReference w:type="first" r:id="rId11"/>
-      <w:footerReference w:type="first" r:id="rId12"/>
+      <w:headerReference w:type="even" r:id="rId8"/>
+      <w:headerReference w:type="default" r:id="rId9"/>
+      <w:footerReference w:type="even" r:id="rId10"/>
+      <w:footerReference w:type="default" r:id="rId11"/>
+      <w:headerReference w:type="first" r:id="rId12"/>
+      <w:footerReference w:type="first" r:id="rId13"/>
       <w:pgSz w:w="12240" w:h="15840"/>
       <w:pgMar w:top="1440" w:right="1440" w:bottom="1440" w:left="1440" w:header="720" w:footer="720" w:gutter="0"/>
       <w:cols w:space="720"/>
@@ -1682,6 +1706,7 @@
     <w:lsdException w:name="HTML Sample" w:semiHidden="1" w:unhideWhenUsed="1"/>
     <w:lsdException w:name="HTML Typewriter" w:semiHidden="1" w:unhideWhenUsed="1"/>
     <w:lsdException w:name="HTML Variable" w:semiHidden="1" w:unhideWhenUsed="1"/>
+    <w:lsdException w:name="Normal Table" w:semiHidden="1" w:unhideWhenUsed="1"/>
     <w:lsdException w:name="annotation subject" w:semiHidden="1" w:unhideWhenUsed="1"/>
     <w:lsdException w:name="No List" w:semiHidden="1" w:unhideWhenUsed="1"/>
     <w:lsdException w:name="Outline List 1" w:semiHidden="1" w:unhideWhenUsed="1"/>
@@ -1728,8 +1753,10 @@
     <w:lsdException w:name="Table Subtle 2" w:semiHidden="1" w:unhideWhenUsed="1"/>
     <w:lsdException w:name="Table Web 1" w:semiHidden="1" w:unhideWhenUsed="1"/>
     <w:lsdException w:name="Table Web 2" w:semiHidden="1" w:unhideWhenUsed="1"/>
+    <w:lsdException w:name="Table Web 3" w:semiHidden="1" w:unhideWhenUsed="1"/>
     <w:lsdException w:name="Balloon Text" w:semiHidden="1" w:unhideWhenUsed="1"/>
     <w:lsdException w:name="Table Grid" w:uiPriority="39"/>
+    <w:lsdException w:name="Table Theme" w:semiHidden="1" w:unhideWhenUsed="1"/>
     <w:lsdException w:name="Placeholder Text" w:semiHidden="1"/>
     <w:lsdException w:name="No Spacing" w:uiPriority="1" w:qFormat="1"/>
     <w:lsdException w:name="Light Shading" w:uiPriority="60"/>
@@ -2134,6 +2161,29 @@
       <w:contextualSpacing/>
     </w:pPr>
   </w:style>
+  <w:style w:type="character" w:styleId="Hyperlink">
+    <w:name w:val="Hyperlink"/>
+    <w:basedOn w:val="DefaultParagraphFont"/>
+    <w:uiPriority w:val="99"/>
+    <w:unhideWhenUsed/>
+    <w:rsid w:val="00F92F58"/>
+    <w:rPr>
+      <w:color w:val="0563C1" w:themeColor="hyperlink"/>
+      <w:u w:val="single"/>
+    </w:rPr>
+  </w:style>
+  <w:style w:type="character" w:styleId="UnresolvedMention">
+    <w:name w:val="Unresolved Mention"/>
+    <w:basedOn w:val="DefaultParagraphFont"/>
+    <w:uiPriority w:val="99"/>
+    <w:semiHidden/>
+    <w:unhideWhenUsed/>
+    <w:rsid w:val="00F92F58"/>
+    <w:rPr>
+      <w:color w:val="605E5C"/>
+      <w:shd w:val="clear" w:color="auto" w:fill="E1DFDD"/>
+    </w:rPr>
+  </w:style>
 </w:styles>
 </file>
 

</xml_diff>

<commit_message>
Project should be complete now
</commit_message>
<xml_diff>
--- a/Week 5 Coding Assignment.docx
+++ b/Week 5 Coding Assignment.docx
@@ -814,7 +814,7 @@
     <w:p>
       <w:pPr>
         <w:rPr>
-          <w:b/>
+          <w:bCs/>
           <w:szCs w:val="24"/>
         </w:rPr>
       </w:pPr>
@@ -829,6 +829,310 @@
     <w:p>
       <w:pPr>
         <w:rPr>
+          <w:bCs/>
+          <w:szCs w:val="24"/>
+        </w:rPr>
+      </w:pPr>
+      <w:r>
+        <w:rPr>
+          <w:bCs/>
+          <w:szCs w:val="24"/>
+        </w:rPr>
+        <w:t>Logger.java</w:t>
+      </w:r>
+    </w:p>
+    <w:p>
+      <w:pPr>
+        <w:rPr>
+          <w:b/>
+          <w:szCs w:val="24"/>
+        </w:rPr>
+      </w:pPr>
+      <w:r>
+        <w:rPr>
+          <w:b/>
+          <w:szCs w:val="24"/>
+        </w:rPr>
+        <w:drawing>
+          <wp:inline distT="0" distB="0" distL="0" distR="0" wp14:anchorId="1AFAEBCE" wp14:editId="2734FD87">
+            <wp:extent cx="5555320" cy="1381683"/>
+            <wp:effectExtent l="0" t="0" r="7620" b="9525"/>
+            <wp:docPr id="2" name="Picture 2"/>
+            <wp:cNvGraphicFramePr>
+              <a:graphicFrameLocks xmlns:a="http://schemas.openxmlformats.org/drawingml/2006/main" noChangeAspect="1"/>
+            </wp:cNvGraphicFramePr>
+            <a:graphic xmlns:a="http://schemas.openxmlformats.org/drawingml/2006/main">
+              <a:graphicData uri="http://schemas.openxmlformats.org/drawingml/2006/picture">
+                <pic:pic xmlns:pic="http://schemas.openxmlformats.org/drawingml/2006/picture">
+                  <pic:nvPicPr>
+                    <pic:cNvPr id="1" name=""/>
+                    <pic:cNvPicPr/>
+                  </pic:nvPicPr>
+                  <pic:blipFill>
+                    <a:blip r:embed="rId7"/>
+                    <a:stretch>
+                      <a:fillRect/>
+                    </a:stretch>
+                  </pic:blipFill>
+                  <pic:spPr>
+                    <a:xfrm>
+                      <a:off x="0" y="0"/>
+                      <a:ext cx="5555320" cy="1381683"/>
+                    </a:xfrm>
+                    <a:prstGeom prst="rect">
+                      <a:avLst/>
+                    </a:prstGeom>
+                  </pic:spPr>
+                </pic:pic>
+              </a:graphicData>
+            </a:graphic>
+          </wp:inline>
+        </w:drawing>
+      </w:r>
+    </w:p>
+    <w:p>
+      <w:pPr>
+        <w:rPr>
+          <w:b/>
+          <w:szCs w:val="24"/>
+        </w:rPr>
+      </w:pPr>
+    </w:p>
+    <w:p>
+      <w:pPr>
+        <w:rPr>
+          <w:bCs/>
+          <w:szCs w:val="24"/>
+        </w:rPr>
+      </w:pPr>
+      <w:r>
+        <w:rPr>
+          <w:bCs/>
+          <w:szCs w:val="24"/>
+        </w:rPr>
+        <w:t>AsteriskLogger</w:t>
+      </w:r>
+      <w:r>
+        <w:rPr>
+          <w:bCs/>
+          <w:szCs w:val="24"/>
+        </w:rPr>
+        <w:t>.java</w:t>
+      </w:r>
+    </w:p>
+    <w:p>
+      <w:pPr>
+        <w:rPr>
+          <w:bCs/>
+          <w:szCs w:val="24"/>
+        </w:rPr>
+      </w:pPr>
+    </w:p>
+    <w:p>
+      <w:pPr>
+        <w:rPr>
+          <w:bCs/>
+          <w:szCs w:val="24"/>
+        </w:rPr>
+      </w:pPr>
+      <w:r>
+        <w:rPr>
+          <w:bCs/>
+          <w:szCs w:val="24"/>
+        </w:rPr>
+        <w:lastRenderedPageBreak/>
+        <w:drawing>
+          <wp:inline distT="0" distB="0" distL="0" distR="0" wp14:anchorId="16C02C97" wp14:editId="657B48D6">
+            <wp:extent cx="5583907" cy="3859185"/>
+            <wp:effectExtent l="0" t="0" r="0" b="8255"/>
+            <wp:docPr id="3" name="Picture 3"/>
+            <wp:cNvGraphicFramePr>
+              <a:graphicFrameLocks xmlns:a="http://schemas.openxmlformats.org/drawingml/2006/main" noChangeAspect="1"/>
+            </wp:cNvGraphicFramePr>
+            <a:graphic xmlns:a="http://schemas.openxmlformats.org/drawingml/2006/main">
+              <a:graphicData uri="http://schemas.openxmlformats.org/drawingml/2006/picture">
+                <pic:pic xmlns:pic="http://schemas.openxmlformats.org/drawingml/2006/picture">
+                  <pic:nvPicPr>
+                    <pic:cNvPr id="1" name=""/>
+                    <pic:cNvPicPr/>
+                  </pic:nvPicPr>
+                  <pic:blipFill>
+                    <a:blip r:embed="rId8"/>
+                    <a:stretch>
+                      <a:fillRect/>
+                    </a:stretch>
+                  </pic:blipFill>
+                  <pic:spPr>
+                    <a:xfrm>
+                      <a:off x="0" y="0"/>
+                      <a:ext cx="5583907" cy="3859185"/>
+                    </a:xfrm>
+                    <a:prstGeom prst="rect">
+                      <a:avLst/>
+                    </a:prstGeom>
+                  </pic:spPr>
+                </pic:pic>
+              </a:graphicData>
+            </a:graphic>
+          </wp:inline>
+        </w:drawing>
+      </w:r>
+    </w:p>
+    <w:p>
+      <w:pPr>
+        <w:rPr>
+          <w:bCs/>
+          <w:szCs w:val="24"/>
+        </w:rPr>
+      </w:pPr>
+      <w:r>
+        <w:rPr>
+          <w:bCs/>
+          <w:szCs w:val="24"/>
+        </w:rPr>
+        <w:t>SpacedLogger.java</w:t>
+      </w:r>
+    </w:p>
+    <w:p>
+      <w:pPr>
+        <w:rPr>
+          <w:bCs/>
+          <w:szCs w:val="24"/>
+        </w:rPr>
+      </w:pPr>
+      <w:r>
+        <w:rPr>
+          <w:bCs/>
+          <w:szCs w:val="24"/>
+        </w:rPr>
+        <w:lastRenderedPageBreak/>
+        <w:drawing>
+          <wp:inline distT="0" distB="0" distL="0" distR="0" wp14:anchorId="42433F74" wp14:editId="28E621C1">
+            <wp:extent cx="5860244" cy="5707782"/>
+            <wp:effectExtent l="0" t="0" r="7620" b="7620"/>
+            <wp:docPr id="5" name="Picture 5"/>
+            <wp:cNvGraphicFramePr>
+              <a:graphicFrameLocks xmlns:a="http://schemas.openxmlformats.org/drawingml/2006/main" noChangeAspect="1"/>
+            </wp:cNvGraphicFramePr>
+            <a:graphic xmlns:a="http://schemas.openxmlformats.org/drawingml/2006/main">
+              <a:graphicData uri="http://schemas.openxmlformats.org/drawingml/2006/picture">
+                <pic:pic xmlns:pic="http://schemas.openxmlformats.org/drawingml/2006/picture">
+                  <pic:nvPicPr>
+                    <pic:cNvPr id="1" name=""/>
+                    <pic:cNvPicPr/>
+                  </pic:nvPicPr>
+                  <pic:blipFill>
+                    <a:blip r:embed="rId9"/>
+                    <a:stretch>
+                      <a:fillRect/>
+                    </a:stretch>
+                  </pic:blipFill>
+                  <pic:spPr>
+                    <a:xfrm>
+                      <a:off x="0" y="0"/>
+                      <a:ext cx="5860244" cy="5707782"/>
+                    </a:xfrm>
+                    <a:prstGeom prst="rect">
+                      <a:avLst/>
+                    </a:prstGeom>
+                  </pic:spPr>
+                </pic:pic>
+              </a:graphicData>
+            </a:graphic>
+          </wp:inline>
+        </w:drawing>
+      </w:r>
+    </w:p>
+    <w:p>
+      <w:pPr>
+        <w:rPr>
+          <w:b/>
+          <w:szCs w:val="24"/>
+        </w:rPr>
+      </w:pPr>
+    </w:p>
+    <w:p>
+      <w:pPr>
+        <w:rPr>
+          <w:bCs/>
+          <w:szCs w:val="24"/>
+        </w:rPr>
+      </w:pPr>
+      <w:r>
+        <w:rPr>
+          <w:bCs/>
+          <w:szCs w:val="24"/>
+        </w:rPr>
+        <w:t>App.java</w:t>
+      </w:r>
+    </w:p>
+    <w:p>
+      <w:pPr>
+        <w:rPr>
+          <w:bCs/>
+          <w:szCs w:val="24"/>
+        </w:rPr>
+      </w:pPr>
+      <w:r>
+        <w:rPr>
+          <w:bCs/>
+          <w:noProof/>
+          <w:szCs w:val="24"/>
+        </w:rPr>
+        <w:lastRenderedPageBreak/>
+        <w:drawing>
+          <wp:inline distT="0" distB="0" distL="0" distR="0" wp14:anchorId="031C5797" wp14:editId="626E4971">
+            <wp:extent cx="5191125" cy="5657850"/>
+            <wp:effectExtent l="0" t="0" r="9525" b="0"/>
+            <wp:docPr id="6" name="Picture 6"/>
+            <wp:cNvGraphicFramePr>
+              <a:graphicFrameLocks xmlns:a="http://schemas.openxmlformats.org/drawingml/2006/main" noChangeAspect="1"/>
+            </wp:cNvGraphicFramePr>
+            <a:graphic xmlns:a="http://schemas.openxmlformats.org/drawingml/2006/main">
+              <a:graphicData uri="http://schemas.openxmlformats.org/drawingml/2006/picture">
+                <pic:pic xmlns:pic="http://schemas.openxmlformats.org/drawingml/2006/picture">
+                  <pic:nvPicPr>
+                    <pic:cNvPr id="0" name="Picture 1"/>
+                    <pic:cNvPicPr>
+                      <a:picLocks noChangeAspect="1" noChangeArrowheads="1"/>
+                    </pic:cNvPicPr>
+                  </pic:nvPicPr>
+                  <pic:blipFill>
+                    <a:blip r:embed="rId10">
+                      <a:extLst>
+                        <a:ext uri="{28A0092B-C50C-407E-A947-70E740481C1C}">
+                          <a14:useLocalDpi xmlns:a14="http://schemas.microsoft.com/office/drawing/2010/main" val="0"/>
+                        </a:ext>
+                      </a:extLst>
+                    </a:blip>
+                    <a:srcRect/>
+                    <a:stretch>
+                      <a:fillRect/>
+                    </a:stretch>
+                  </pic:blipFill>
+                  <pic:spPr bwMode="auto">
+                    <a:xfrm>
+                      <a:off x="0" y="0"/>
+                      <a:ext cx="5191125" cy="5657850"/>
+                    </a:xfrm>
+                    <a:prstGeom prst="rect">
+                      <a:avLst/>
+                    </a:prstGeom>
+                    <a:noFill/>
+                    <a:ln>
+                      <a:noFill/>
+                    </a:ln>
+                  </pic:spPr>
+                </pic:pic>
+              </a:graphicData>
+            </a:graphic>
+          </wp:inline>
+        </w:drawing>
+      </w:r>
+    </w:p>
+    <w:p>
+      <w:pPr>
+        <w:rPr>
           <w:b/>
           <w:szCs w:val="24"/>
         </w:rPr>
@@ -869,6 +1173,64 @@
           <w:b/>
           <w:szCs w:val="24"/>
         </w:rPr>
+        <w:lastRenderedPageBreak/>
+        <w:drawing>
+          <wp:inline distT="0" distB="0" distL="0" distR="0" wp14:anchorId="6D8F8322" wp14:editId="35A69DDF">
+            <wp:extent cx="5907888" cy="4049762"/>
+            <wp:effectExtent l="0" t="0" r="0" b="8255"/>
+            <wp:docPr id="1" name="Picture 1"/>
+            <wp:cNvGraphicFramePr>
+              <a:graphicFrameLocks xmlns:a="http://schemas.openxmlformats.org/drawingml/2006/main" noChangeAspect="1"/>
+            </wp:cNvGraphicFramePr>
+            <a:graphic xmlns:a="http://schemas.openxmlformats.org/drawingml/2006/main">
+              <a:graphicData uri="http://schemas.openxmlformats.org/drawingml/2006/picture">
+                <pic:pic xmlns:pic="http://schemas.openxmlformats.org/drawingml/2006/picture">
+                  <pic:nvPicPr>
+                    <pic:cNvPr id="1" name=""/>
+                    <pic:cNvPicPr/>
+                  </pic:nvPicPr>
+                  <pic:blipFill>
+                    <a:blip r:embed="rId11"/>
+                    <a:stretch>
+                      <a:fillRect/>
+                    </a:stretch>
+                  </pic:blipFill>
+                  <pic:spPr>
+                    <a:xfrm>
+                      <a:off x="0" y="0"/>
+                      <a:ext cx="5907888" cy="4049762"/>
+                    </a:xfrm>
+                    <a:prstGeom prst="rect">
+                      <a:avLst/>
+                    </a:prstGeom>
+                  </pic:spPr>
+                </pic:pic>
+              </a:graphicData>
+            </a:graphic>
+          </wp:inline>
+        </w:drawing>
+      </w:r>
+    </w:p>
+    <w:p>
+      <w:pPr>
+        <w:rPr>
+          <w:b/>
+          <w:szCs w:val="24"/>
+        </w:rPr>
+      </w:pPr>
+    </w:p>
+    <w:p>
+      <w:pPr>
+        <w:rPr>
+          <w:b/>
+          <w:szCs w:val="24"/>
+        </w:rPr>
+      </w:pPr>
+      <w:r>
+        <w:rPr>
+          <w:b/>
+          <w:szCs w:val="24"/>
+        </w:rPr>
         <w:t>URL to GitHub Repository:</w:t>
       </w:r>
       <w:r>
@@ -878,7 +1240,7 @@
         </w:rPr>
         <w:t xml:space="preserve"> </w:t>
       </w:r>
-      <w:hyperlink r:id="rId7" w:history="1">
+      <w:hyperlink r:id="rId12" w:history="1">
         <w:r>
           <w:rPr>
             <w:rStyle w:val="Hyperlink"/>
@@ -897,12 +1259,12 @@
       </w:r>
     </w:p>
     <w:sectPr>
-      <w:headerReference w:type="even" r:id="rId8"/>
-      <w:headerReference w:type="default" r:id="rId9"/>
-      <w:footerReference w:type="even" r:id="rId10"/>
-      <w:footerReference w:type="default" r:id="rId11"/>
-      <w:headerReference w:type="first" r:id="rId12"/>
-      <w:footerReference w:type="first" r:id="rId13"/>
+      <w:headerReference w:type="even" r:id="rId13"/>
+      <w:headerReference w:type="default" r:id="rId14"/>
+      <w:footerReference w:type="even" r:id="rId15"/>
+      <w:footerReference w:type="default" r:id="rId16"/>
+      <w:headerReference w:type="first" r:id="rId17"/>
+      <w:footerReference w:type="first" r:id="rId18"/>
       <w:pgSz w:w="12240" w:h="15840"/>
       <w:pgMar w:top="1440" w:right="1440" w:bottom="1440" w:left="1440" w:header="720" w:footer="720" w:gutter="0"/>
       <w:cols w:space="720"/>

</xml_diff>

<commit_message>
Fixed an issue with the error methods in both classes
</commit_message>
<xml_diff>
--- a/Week 5 Coding Assignment.docx
+++ b/Week 5 Coding Assignment.docx
@@ -851,6 +851,7 @@
       <w:r>
         <w:rPr>
           <w:b/>
+          <w:noProof/>
           <w:szCs w:val="24"/>
         </w:rPr>
         <w:drawing>
@@ -927,25 +928,13 @@
           <w:szCs w:val="24"/>
         </w:rPr>
       </w:pPr>
-    </w:p>
-    <w:p>
-      <w:pPr>
-        <w:rPr>
-          <w:bCs/>
-          <w:szCs w:val="24"/>
-        </w:rPr>
-      </w:pPr>
-      <w:r>
-        <w:rPr>
-          <w:bCs/>
-          <w:szCs w:val="24"/>
-        </w:rPr>
+      <w:r>
         <w:lastRenderedPageBreak/>
         <w:drawing>
-          <wp:inline distT="0" distB="0" distL="0" distR="0" wp14:anchorId="16C02C97" wp14:editId="657B48D6">
-            <wp:extent cx="5583907" cy="3859185"/>
-            <wp:effectExtent l="0" t="0" r="0" b="8255"/>
-            <wp:docPr id="3" name="Picture 3"/>
+          <wp:inline distT="0" distB="0" distL="0" distR="0" wp14:anchorId="687F1500" wp14:editId="6E559716">
+            <wp:extent cx="5581650" cy="4191000"/>
+            <wp:effectExtent l="0" t="0" r="0" b="0"/>
+            <wp:docPr id="7" name="Picture 7"/>
             <wp:cNvGraphicFramePr>
               <a:graphicFrameLocks xmlns:a="http://schemas.openxmlformats.org/drawingml/2006/main" noChangeAspect="1"/>
             </wp:cNvGraphicFramePr>
@@ -965,7 +954,7 @@
                   <pic:spPr>
                     <a:xfrm>
                       <a:off x="0" y="0"/>
-                      <a:ext cx="5583907" cy="3859185"/>
+                      <a:ext cx="5581650" cy="4191000"/>
                     </a:xfrm>
                     <a:prstGeom prst="rect">
                       <a:avLst/>
@@ -985,11 +974,19 @@
           <w:szCs w:val="24"/>
         </w:rPr>
       </w:pPr>
-      <w:r>
+    </w:p>
+    <w:p>
+      <w:pPr>
         <w:rPr>
           <w:bCs/>
           <w:szCs w:val="24"/>
         </w:rPr>
+      </w:pPr>
+      <w:r>
+        <w:rPr>
+          <w:bCs/>
+          <w:szCs w:val="24"/>
+        </w:rPr>
         <w:t>SpacedLogger.java</w:t>
       </w:r>
     </w:p>
@@ -1001,16 +998,12 @@
         </w:rPr>
       </w:pPr>
       <w:r>
-        <w:rPr>
-          <w:bCs/>
-          <w:szCs w:val="24"/>
-        </w:rPr>
         <w:lastRenderedPageBreak/>
         <w:drawing>
-          <wp:inline distT="0" distB="0" distL="0" distR="0" wp14:anchorId="42433F74" wp14:editId="28E621C1">
-            <wp:extent cx="5860244" cy="5707782"/>
-            <wp:effectExtent l="0" t="0" r="7620" b="7620"/>
-            <wp:docPr id="5" name="Picture 5"/>
+          <wp:inline distT="0" distB="0" distL="0" distR="0" wp14:anchorId="5C9F2129" wp14:editId="0F8710CA">
+            <wp:extent cx="5943600" cy="5678805"/>
+            <wp:effectExtent l="0" t="0" r="0" b="0"/>
+            <wp:docPr id="4" name="Picture 4"/>
             <wp:cNvGraphicFramePr>
               <a:graphicFrameLocks xmlns:a="http://schemas.openxmlformats.org/drawingml/2006/main" noChangeAspect="1"/>
             </wp:cNvGraphicFramePr>
@@ -1030,7 +1023,7 @@
                   <pic:spPr>
                     <a:xfrm>
                       <a:off x="0" y="0"/>
-                      <a:ext cx="5860244" cy="5707782"/>
+                      <a:ext cx="5943600" cy="5678805"/>
                     </a:xfrm>
                     <a:prstGeom prst="rect">
                       <a:avLst/>
@@ -1160,24 +1153,15 @@
           <w:szCs w:val="24"/>
         </w:rPr>
       </w:pPr>
-    </w:p>
-    <w:p>
-      <w:pPr>
-        <w:rPr>
-          <w:b/>
-          <w:szCs w:val="24"/>
-        </w:rPr>
-      </w:pPr>
-      <w:r>
-        <w:rPr>
-          <w:b/>
-          <w:szCs w:val="24"/>
+      <w:r>
+        <w:rPr>
+          <w:noProof/>
         </w:rPr>
         <w:lastRenderedPageBreak/>
         <w:drawing>
-          <wp:inline distT="0" distB="0" distL="0" distR="0" wp14:anchorId="6D8F8322" wp14:editId="35A69DDF">
-            <wp:extent cx="5907888" cy="4049762"/>
-            <wp:effectExtent l="0" t="0" r="0" b="8255"/>
+          <wp:inline distT="0" distB="0" distL="0" distR="0" wp14:anchorId="5ED7E9CA" wp14:editId="1C30C307">
+            <wp:extent cx="5857875" cy="4048125"/>
+            <wp:effectExtent l="0" t="0" r="9525" b="9525"/>
             <wp:docPr id="1" name="Picture 1"/>
             <wp:cNvGraphicFramePr>
               <a:graphicFrameLocks xmlns:a="http://schemas.openxmlformats.org/drawingml/2006/main" noChangeAspect="1"/>
@@ -1198,7 +1182,7 @@
                   <pic:spPr>
                     <a:xfrm>
                       <a:off x="0" y="0"/>
-                      <a:ext cx="5907888" cy="4049762"/>
+                      <a:ext cx="5857875" cy="4048125"/>
                     </a:xfrm>
                     <a:prstGeom prst="rect">
                       <a:avLst/>
@@ -1210,6 +1194,14 @@
           </wp:inline>
         </w:drawing>
       </w:r>
+    </w:p>
+    <w:p>
+      <w:pPr>
+        <w:rPr>
+          <w:b/>
+          <w:szCs w:val="24"/>
+        </w:rPr>
+      </w:pPr>
     </w:p>
     <w:p>
       <w:pPr>

</xml_diff>